<commit_message>
finished the word-latex I will use
</commit_message>
<xml_diff>
--- a/word/thesis.docx
+++ b/word/thesis.docx
@@ -865,12 +865,14 @@
       <w:r>
         <w:t xml:space="preserve"> οίκο μόδας </w:t>
       </w:r>
+      <w:proofErr w:type="spellStart"/>
       <w:r>
         <w:rPr>
           <w:lang w:val="en-US"/>
         </w:rPr>
         <w:t>Victorias</w:t>
       </w:r>
+      <w:proofErr w:type="spellEnd"/>
       <w:r>
         <w:t xml:space="preserve"> </w:t>
       </w:r>
@@ -1058,19 +1060,75 @@
         <w:rPr>
           <w:lang w:val="en-US"/>
         </w:rPr>
-        <w:t>, G. Larkou, C.</w:t>
-      </w:r>
+        <w:t xml:space="preserve">, G. </w:t>
+      </w:r>
+      <w:proofErr w:type="spellStart"/>
       <w:r>
         <w:rPr>
           <w:lang w:val="en-US"/>
         </w:rPr>
-        <w:t xml:space="preserve"> Laoudias, D. Zeinalipour-Yazti and</w:t>
-      </w:r>
+        <w:t>Larkou</w:t>
+      </w:r>
+      <w:proofErr w:type="spellEnd"/>
       <w:r>
         <w:rPr>
           <w:lang w:val="en-US"/>
         </w:rPr>
-        <w:t xml:space="preserve"> C.G. Panayiotou "Proceedings of the 13th </w:t>
+        <w:t>, C.</w:t>
+      </w:r>
+      <w:r>
+        <w:rPr>
+          <w:lang w:val="en-US"/>
+        </w:rPr>
+        <w:t xml:space="preserve"> </w:t>
+      </w:r>
+      <w:proofErr w:type="spellStart"/>
+      <w:r>
+        <w:rPr>
+          <w:lang w:val="en-US"/>
+        </w:rPr>
+        <w:t>Laoudias</w:t>
+      </w:r>
+      <w:proofErr w:type="spellEnd"/>
+      <w:r>
+        <w:rPr>
+          <w:lang w:val="en-US"/>
+        </w:rPr>
+        <w:t xml:space="preserve">, D. </w:t>
+      </w:r>
+      <w:proofErr w:type="spellStart"/>
+      <w:r>
+        <w:rPr>
+          <w:lang w:val="en-US"/>
+        </w:rPr>
+        <w:t>Zeinalipour-Yazti</w:t>
+      </w:r>
+      <w:proofErr w:type="spellEnd"/>
+      <w:r>
+        <w:rPr>
+          <w:lang w:val="en-US"/>
+        </w:rPr>
+        <w:t xml:space="preserve"> and</w:t>
+      </w:r>
+      <w:r>
+        <w:rPr>
+          <w:lang w:val="en-US"/>
+        </w:rPr>
+        <w:t xml:space="preserve"> C.G. </w:t>
+      </w:r>
+      <w:proofErr w:type="spellStart"/>
+      <w:r>
+        <w:rPr>
+          <w:lang w:val="en-US"/>
+        </w:rPr>
+        <w:t>Panayiotou</w:t>
+      </w:r>
+      <w:proofErr w:type="spellEnd"/>
+      <w:r>
+        <w:rPr>
+          <w:lang w:val="en-US"/>
+        </w:rPr>
+        <w:t xml:space="preserve"> "Proceedings of the 13th </w:t>
       </w:r>
       <w:r>
         <w:rPr>
@@ -1181,42 +1239,122 @@
           <w:color w:val="222222"/>
           <w:lang w:val="en-US"/>
         </w:rPr>
-        <w:t>, G. Larkou, C. Laoudias, D. Zeinalipour-Yazti and C. G. Panayiotou "Proceedings of the 4th Int</w:t>
-      </w:r>
+        <w:t xml:space="preserve">, G. </w:t>
+      </w:r>
+      <w:proofErr w:type="spellStart"/>
       <w:r>
         <w:rPr>
           <w:color w:val="222222"/>
           <w:lang w:val="en-US"/>
         </w:rPr>
-        <w:t>ernationa</w:t>
-      </w:r>
+        <w:t>Larkou</w:t>
+      </w:r>
+      <w:proofErr w:type="spellEnd"/>
       <w:r>
         <w:rPr>
           <w:color w:val="222222"/>
           <w:lang w:val="en-US"/>
         </w:rPr>
-        <w:t>l</w:t>
-      </w:r>
+        <w:t xml:space="preserve">, C. </w:t>
+      </w:r>
+      <w:proofErr w:type="spellStart"/>
       <w:r>
         <w:rPr>
           <w:color w:val="222222"/>
           <w:lang w:val="en-US"/>
         </w:rPr>
-        <w:t xml:space="preserve"> Conference on Indoor Positioni</w:t>
-      </w:r>
+        <w:t>Laoudias</w:t>
+      </w:r>
+      <w:proofErr w:type="spellEnd"/>
       <w:r>
         <w:rPr>
           <w:color w:val="222222"/>
           <w:lang w:val="en-US"/>
         </w:rPr>
-        <w:t>ng and Indoor Navigation" (IPIN</w:t>
-      </w:r>
+        <w:t xml:space="preserve">, D. </w:t>
+      </w:r>
+      <w:proofErr w:type="spellStart"/>
       <w:r>
         <w:rPr>
           <w:color w:val="222222"/>
           <w:lang w:val="en-US"/>
         </w:rPr>
-        <w:t>'13), Montbeliard-Belfort, France</w:t>
+        <w:t>Zeinalipour-Yazti</w:t>
+      </w:r>
+      <w:proofErr w:type="spellEnd"/>
+      <w:r>
+        <w:rPr>
+          <w:color w:val="222222"/>
+          <w:lang w:val="en-US"/>
+        </w:rPr>
+        <w:t xml:space="preserve"> and C. G. </w:t>
+      </w:r>
+      <w:proofErr w:type="spellStart"/>
+      <w:r>
+        <w:rPr>
+          <w:color w:val="222222"/>
+          <w:lang w:val="en-US"/>
+        </w:rPr>
+        <w:t>Panayiotou</w:t>
+      </w:r>
+      <w:proofErr w:type="spellEnd"/>
+      <w:r>
+        <w:rPr>
+          <w:color w:val="222222"/>
+          <w:lang w:val="en-US"/>
+        </w:rPr>
+        <w:t xml:space="preserve"> "Proceedings of the 4th Int</w:t>
+      </w:r>
+      <w:r>
+        <w:rPr>
+          <w:color w:val="222222"/>
+          <w:lang w:val="en-US"/>
+        </w:rPr>
+        <w:t>ernationa</w:t>
+      </w:r>
+      <w:r>
+        <w:rPr>
+          <w:color w:val="222222"/>
+          <w:lang w:val="en-US"/>
+        </w:rPr>
+        <w:t>l</w:t>
+      </w:r>
+      <w:r>
+        <w:rPr>
+          <w:color w:val="222222"/>
+          <w:lang w:val="en-US"/>
+        </w:rPr>
+        <w:t xml:space="preserve"> Conference on Indoor Positioni</w:t>
+      </w:r>
+      <w:r>
+        <w:rPr>
+          <w:color w:val="222222"/>
+          <w:lang w:val="en-US"/>
+        </w:rPr>
+        <w:t>ng and Indoor Navigation" (IPIN</w:t>
+      </w:r>
+      <w:r>
+        <w:rPr>
+          <w:color w:val="222222"/>
+          <w:lang w:val="en-US"/>
+        </w:rPr>
+        <w:t xml:space="preserve">'13), </w:t>
+      </w:r>
+      <w:proofErr w:type="spellStart"/>
+      <w:r>
+        <w:rPr>
+          <w:color w:val="222222"/>
+          <w:lang w:val="en-US"/>
+        </w:rPr>
+        <w:t>Montbeliard</w:t>
+      </w:r>
+      <w:proofErr w:type="spellEnd"/>
+      <w:r>
+        <w:rPr>
+          <w:color w:val="222222"/>
+          <w:lang w:val="en-US"/>
+        </w:rPr>
+        <w:t>-Belfort, France</w:t>
       </w:r>
       <w:r>
         <w:rPr>
@@ -1397,7 +1535,7 @@
       <w:pPr>
         <w:pStyle w:val="ADEH1"/>
         <w:rPr>
-          <w:lang w:val="el-GR"/>
+          <w:lang w:val="en-GB"/>
         </w:rPr>
       </w:pPr>
     </w:p>
@@ -1429,7 +1567,35 @@
         <w:rPr>
           <w:lang w:val="el-GR"/>
         </w:rPr>
-        <w:t xml:space="preserve">Σε αυτή τη διπλωματική εργασία παρουσιάζεται ένα ολοκληρωμένο σύστημα γεωπλοήγησης και γεωτοποθέτησης σε εσωτερικούς χώρους </w:t>
+        <w:t xml:space="preserve">Σε αυτή τη διπλωματική εργασία παρουσιάζεται ένα ολοκληρωμένο σύστημα </w:t>
+      </w:r>
+      <w:proofErr w:type="spellStart"/>
+      <w:r>
+        <w:rPr>
+          <w:lang w:val="el-GR"/>
+        </w:rPr>
+        <w:t>γεωπλοήγησης</w:t>
+      </w:r>
+      <w:proofErr w:type="spellEnd"/>
+      <w:r>
+        <w:rPr>
+          <w:lang w:val="el-GR"/>
+        </w:rPr>
+        <w:t xml:space="preserve"> και </w:t>
+      </w:r>
+      <w:proofErr w:type="spellStart"/>
+      <w:r>
+        <w:rPr>
+          <w:lang w:val="el-GR"/>
+        </w:rPr>
+        <w:t>γεωτοποθέτησης</w:t>
+      </w:r>
+      <w:proofErr w:type="spellEnd"/>
+      <w:r>
+        <w:rPr>
+          <w:lang w:val="el-GR"/>
+        </w:rPr>
+        <w:t xml:space="preserve"> σε εσωτερικούς χώρους </w:t>
       </w:r>
       <w:r>
         <w:rPr>
@@ -1770,7 +1936,35 @@
         <w:rPr>
           <w:lang w:val="el-GR"/>
         </w:rPr>
-        <w:t>, ένα ολοκληρωμένο σύστημα γεωτοποθέτησης (ανίχνευση του χρήστη σε πραγματικό χρόνο) και γεωπλοήγησης (παροχή οδηγιών στον χρήστη για την μετάβαση του σε διάφορα σημεία ενδιαφέροντος)</w:t>
+        <w:t xml:space="preserve">, ένα ολοκληρωμένο σύστημα </w:t>
+      </w:r>
+      <w:proofErr w:type="spellStart"/>
+      <w:r>
+        <w:rPr>
+          <w:lang w:val="el-GR"/>
+        </w:rPr>
+        <w:t>γεωτοποθέτησης</w:t>
+      </w:r>
+      <w:proofErr w:type="spellEnd"/>
+      <w:r>
+        <w:rPr>
+          <w:lang w:val="el-GR"/>
+        </w:rPr>
+        <w:t xml:space="preserve"> (ανίχνευση του χρήστη σε πραγματικό χρόνο) και </w:t>
+      </w:r>
+      <w:proofErr w:type="spellStart"/>
+      <w:r>
+        <w:rPr>
+          <w:lang w:val="el-GR"/>
+        </w:rPr>
+        <w:t>γεωπλοήγησης</w:t>
+      </w:r>
+      <w:proofErr w:type="spellEnd"/>
+      <w:r>
+        <w:rPr>
+          <w:lang w:val="el-GR"/>
+        </w:rPr>
+        <w:t xml:space="preserve"> (παροχή οδηγιών στον χρήστη για την μετάβαση του σε διάφορα σημεία ενδιαφέροντος)</w:t>
       </w:r>
       <w:r>
         <w:rPr>
@@ -2083,21 +2277,7 @@
             <w:rStyle w:val="Hyperlink"/>
             <w:noProof/>
           </w:rPr>
-          <w:t>Ευχαρ</w:t>
-        </w:r>
-        <w:r>
-          <w:rPr>
-            <w:rStyle w:val="Hyperlink"/>
-            <w:noProof/>
-          </w:rPr>
-          <w:t>ι</w:t>
-        </w:r>
-        <w:r>
-          <w:rPr>
-            <w:rStyle w:val="Hyperlink"/>
-            <w:noProof/>
-          </w:rPr>
-          <w:t>στίες</w:t>
+          <w:t>Ευχαριστίες</w:t>
         </w:r>
         <w:r>
           <w:rPr>
@@ -2891,11 +3071,9 @@
         </w:rPr>
         <w:br/>
       </w:r>
-      <w:bookmarkStart w:id="4" w:name="_Toc428701358"/>
-      <w:r>
-        <w:t>Εισαγωγή</w:t>
-      </w:r>
-      <w:bookmarkEnd w:id="4"/>
+      <w:r>
+        <w:t>Introduction</w:t>
+      </w:r>
     </w:p>
     <w:p>
       <w:pPr>
@@ -3003,7 +3181,23 @@
               <w:pStyle w:val="ADEText"/>
             </w:pPr>
             <w:r>
-              <w:t>Υποκίνηση εργασίας</w:t>
+              <w:t>Υπ</w:t>
+            </w:r>
+            <w:proofErr w:type="spellStart"/>
+            <w:r>
+              <w:t>οκίνηση</w:t>
+            </w:r>
+            <w:proofErr w:type="spellEnd"/>
+            <w:r>
+              <w:t xml:space="preserve"> </w:t>
+            </w:r>
+            <w:proofErr w:type="spellStart"/>
+            <w:r>
+              <w:t>εργ</w:t>
+            </w:r>
+            <w:proofErr w:type="spellEnd"/>
+            <w:r>
+              <w:t>ασίας</w:t>
             </w:r>
           </w:p>
           <w:p>
@@ -3135,6 +3329,8 @@
           <w:lang w:val="el-GR"/>
         </w:rPr>
       </w:pPr>
+      <w:bookmarkStart w:id="4" w:name="_GoBack"/>
+      <w:bookmarkEnd w:id="4"/>
     </w:p>
     <w:p>
       <w:pPr>
@@ -3307,7 +3503,14 @@
         <w:rPr>
           <w:lang w:val="el-GR"/>
         </w:rPr>
-        <w:t xml:space="preserve"> Απλά παραδείγματα εφαρμογών είναι η καθοδηγούμενη πλοήγηση ή η αναζήτηση αντικειμένων </w:t>
+        <w:t xml:space="preserve"> Απλά παραδείγματα εφαρμογών είναι η καθοδηγούμενη </w:t>
+      </w:r>
+      <w:r>
+        <w:rPr>
+          <w:lang w:val="el-GR"/>
+        </w:rPr>
+        <w:lastRenderedPageBreak/>
+        <w:t xml:space="preserve">πλοήγηση ή η αναζήτηση αντικειμένων </w:t>
       </w:r>
       <w:r>
         <w:rPr>
@@ -3325,14 +3528,7 @@
         <w:rPr>
           <w:lang w:val="el-GR"/>
         </w:rPr>
-        <w:t xml:space="preserve"> Για να γίνει δυνατή η ανάπτυξη </w:t>
-      </w:r>
-      <w:r>
-        <w:rPr>
-          <w:lang w:val="el-GR"/>
-        </w:rPr>
-        <w:lastRenderedPageBreak/>
-        <w:t>τέτοιου είδους εφαρμογών αλλά και να γίνουν γενικά αποδεκτές και να τύχουν χρήσης</w:t>
+        <w:t xml:space="preserve"> Για να γίνει δυνατή η ανάπτυξη τέτοιου είδους εφαρμογών αλλά και να γίνουν γενικά αποδεκτές και να τύχουν χρήσης</w:t>
       </w:r>
       <w:r>
         <w:rPr>
@@ -3963,7 +4159,21 @@
         <w:rPr>
           <w:lang w:val="el-GR"/>
         </w:rPr>
-        <w:t xml:space="preserve"> που εισακούει με στόχο να γίνει κάποιο ταίριασμα των μετρήσεων που λαμβάνει με τα αποθηκεμένα σήματα και να υπολογιστεί η θέση του χρήστη. </w:t>
+        <w:t xml:space="preserve"> που εισακούει με στόχο να γίνει κάποιο ταίριασμα των μετρήσεων που λαμβάνει με τα </w:t>
+      </w:r>
+      <w:proofErr w:type="spellStart"/>
+      <w:r>
+        <w:rPr>
+          <w:lang w:val="el-GR"/>
+        </w:rPr>
+        <w:t>αποθηκεμένα</w:t>
+      </w:r>
+      <w:proofErr w:type="spellEnd"/>
+      <w:r>
+        <w:rPr>
+          <w:lang w:val="el-GR"/>
+        </w:rPr>
+        <w:t xml:space="preserve"> σήματα και να υπολογιστεί η θέση του χρήστη. </w:t>
       </w:r>
       <w:r>
         <w:rPr>
@@ -4031,7 +4241,14 @@
         <w:rPr>
           <w:lang w:val="el-GR"/>
         </w:rPr>
-        <w:t xml:space="preserve"> Πριν από μερικά  χρόνια έγινε πρώτη αναφορά</w:t>
+        <w:t xml:space="preserve"> Πριν από μερικά  χρόνια έγινε </w:t>
+      </w:r>
+      <w:r>
+        <w:rPr>
+          <w:lang w:val="el-GR"/>
+        </w:rPr>
+        <w:lastRenderedPageBreak/>
+        <w:t>πρώτη αναφορά</w:t>
       </w:r>
       <w:r>
         <w:rPr>
@@ -4085,14 +4302,7 @@
         <w:rPr>
           <w:lang w:val="el-GR"/>
         </w:rPr>
-        <w:t xml:space="preserve"> αναφερόμαστε </w:t>
-      </w:r>
-      <w:r>
-        <w:rPr>
-          <w:lang w:val="el-GR"/>
-        </w:rPr>
-        <w:lastRenderedPageBreak/>
-        <w:t>σε δεδομένα με μεγέθη πέραν του σύνηθες μεγέθους που μπορούν να χειριστούν τα κοινά συστήματα μέχρι τώρα ώστε να προσφέρουν τις υπηρεσίες τους με χαμηλό χρόνο ανταπόκρισης</w:t>
+        <w:t xml:space="preserve"> αναφερόμαστε σε δεδομένα με μεγέθη πέραν του σύνηθες μεγέθους που μπορούν να χειριστούν τα κοινά συστήματα μέχρι τώρα ώστε να προσφέρουν τις υπηρεσίες τους με χαμηλό χρόνο ανταπόκρισης</w:t>
       </w:r>
       <w:r>
         <w:rPr>
@@ -4385,13 +4595,27 @@
         <w:rPr>
           <w:lang w:val="el-GR"/>
         </w:rPr>
-        <w:t xml:space="preserve"> ταχύτητες φωτός είναι ο πληθοπο</w:t>
-      </w:r>
-      <w:r>
-        <w:rPr>
-          <w:lang w:val="el-GR"/>
-        </w:rPr>
-        <w:t>ρισμός (</w:t>
+        <w:t xml:space="preserve"> ταχύτητες φωτός είναι ο </w:t>
+      </w:r>
+      <w:proofErr w:type="spellStart"/>
+      <w:r>
+        <w:rPr>
+          <w:lang w:val="el-GR"/>
+        </w:rPr>
+        <w:t>πληθοπο</w:t>
+      </w:r>
+      <w:r>
+        <w:rPr>
+          <w:lang w:val="el-GR"/>
+        </w:rPr>
+        <w:t>ρισμός</w:t>
+      </w:r>
+      <w:proofErr w:type="spellEnd"/>
+      <w:r>
+        <w:rPr>
+          <w:lang w:val="el-GR"/>
+        </w:rPr>
+        <w:t xml:space="preserve"> (</w:t>
       </w:r>
       <w:r>
         <w:t>Crowdsourcing</w:t>
@@ -4465,19 +4689,47 @@
         <w:rPr>
           <w:lang w:val="el-GR"/>
         </w:rPr>
-        <w:t xml:space="preserve"> που έχω αναφέρει μέχρι τώρα, εσωτερική γεωτοποθέτ</w:t>
-      </w:r>
-      <w:r>
-        <w:rPr>
-          <w:lang w:val="el-GR"/>
-        </w:rPr>
-        <w:t>ηση, μεγάλα δεδομένα και πληθοπο</w:t>
-      </w:r>
-      <w:r>
-        <w:rPr>
-          <w:lang w:val="el-GR"/>
-        </w:rPr>
-        <w:t>ρισμός.</w:t>
+        <w:t xml:space="preserve"> που έχω αναφέρει μέχρι τώρα, εσωτερική </w:t>
+      </w:r>
+      <w:proofErr w:type="spellStart"/>
+      <w:r>
+        <w:rPr>
+          <w:lang w:val="el-GR"/>
+        </w:rPr>
+        <w:t>γεωτοποθέτ</w:t>
+      </w:r>
+      <w:r>
+        <w:rPr>
+          <w:lang w:val="el-GR"/>
+        </w:rPr>
+        <w:t>ηση</w:t>
+      </w:r>
+      <w:proofErr w:type="spellEnd"/>
+      <w:r>
+        <w:rPr>
+          <w:lang w:val="el-GR"/>
+        </w:rPr>
+        <w:t xml:space="preserve">, μεγάλα δεδομένα και </w:t>
+      </w:r>
+      <w:proofErr w:type="spellStart"/>
+      <w:r>
+        <w:rPr>
+          <w:lang w:val="el-GR"/>
+        </w:rPr>
+        <w:t>πληθοπο</w:t>
+      </w:r>
+      <w:r>
+        <w:rPr>
+          <w:lang w:val="el-GR"/>
+        </w:rPr>
+        <w:t>ρισμός</w:t>
+      </w:r>
+      <w:proofErr w:type="spellEnd"/>
+      <w:r>
+        <w:rPr>
+          <w:lang w:val="el-GR"/>
+        </w:rPr>
+        <w:t>.</w:t>
       </w:r>
       <w:r>
         <w:rPr>
@@ -4492,7 +4744,14 @@
         <w:rPr>
           <w:lang w:val="el-GR"/>
         </w:rPr>
-        <w:t xml:space="preserve"> αφού αποτελεί μια από τις πιο χρονοβόρες και φορτικές διαδικασίες και αποτελεί ιδανικό πρόβλημα για τον πληθοπ</w:t>
+        <w:t xml:space="preserve"> αφού αποτελεί μια από τις πιο χρονοβόρες και φορτικές διαδικασίες και αποτελεί ιδανικό πρόβλημα για τον </w:t>
+      </w:r>
+      <w:proofErr w:type="spellStart"/>
+      <w:r>
+        <w:rPr>
+          <w:lang w:val="el-GR"/>
+        </w:rPr>
+        <w:t>πληθοπ</w:t>
       </w:r>
       <w:r>
         <w:rPr>
@@ -4504,7 +4763,14 @@
         <w:rPr>
           <w:lang w:val="el-GR"/>
         </w:rPr>
-        <w:t xml:space="preserve">ρισμό.  </w:t>
+        <w:t>ρισμό</w:t>
+      </w:r>
+      <w:proofErr w:type="spellEnd"/>
+      <w:r>
+        <w:rPr>
+          <w:lang w:val="el-GR"/>
+        </w:rPr>
+        <w:t xml:space="preserve">.  </w:t>
       </w:r>
     </w:p>
     <w:p>
@@ -4568,7 +4834,35 @@
         <w:rPr>
           <w:lang w:val="el-GR"/>
         </w:rPr>
-        <w:t>, ένα ολοκληρωμένο σύστημα γεωτοποθέτησης και γεωπλοήγησης σε εσωτερικούς χώρους με υποδομή για Μεγάλα Δεδομένα.</w:t>
+        <w:t xml:space="preserve">, ένα ολοκληρωμένο σύστημα </w:t>
+      </w:r>
+      <w:proofErr w:type="spellStart"/>
+      <w:r>
+        <w:rPr>
+          <w:lang w:val="el-GR"/>
+        </w:rPr>
+        <w:t>γεωτοποθέτησης</w:t>
+      </w:r>
+      <w:proofErr w:type="spellEnd"/>
+      <w:r>
+        <w:rPr>
+          <w:lang w:val="el-GR"/>
+        </w:rPr>
+        <w:t xml:space="preserve"> και </w:t>
+      </w:r>
+      <w:proofErr w:type="spellStart"/>
+      <w:r>
+        <w:rPr>
+          <w:lang w:val="el-GR"/>
+        </w:rPr>
+        <w:t>γεωπλοήγησης</w:t>
+      </w:r>
+      <w:proofErr w:type="spellEnd"/>
+      <w:r>
+        <w:rPr>
+          <w:lang w:val="el-GR"/>
+        </w:rPr>
+        <w:t xml:space="preserve"> σε εσωτερικούς χώρους με υποδομή για Μεγάλα Δεδομένα.</w:t>
       </w:r>
       <w:r>
         <w:rPr>
@@ -4589,7 +4883,21 @@
         <w:rPr>
           <w:lang w:val="el-GR"/>
         </w:rPr>
-        <w:t>αποτυπωμάτων ώστε να παράγεται μικρότερος ραδιοχάρτης (</w:t>
+        <w:t xml:space="preserve">αποτυπωμάτων ώστε να παράγεται μικρότερος </w:t>
+      </w:r>
+      <w:proofErr w:type="spellStart"/>
+      <w:r>
+        <w:rPr>
+          <w:lang w:val="el-GR"/>
+        </w:rPr>
+        <w:t>ραδιοχάρτης</w:t>
+      </w:r>
+      <w:proofErr w:type="spellEnd"/>
+      <w:r>
+        <w:rPr>
+          <w:lang w:val="el-GR"/>
+        </w:rPr>
+        <w:t xml:space="preserve"> (</w:t>
       </w:r>
       <w:r>
         <w:t>RSS</w:t>
@@ -4600,9 +4908,11 @@
         </w:rPr>
         <w:t xml:space="preserve"> </w:t>
       </w:r>
+      <w:proofErr w:type="spellStart"/>
       <w:r>
         <w:t>Radiomap</w:t>
       </w:r>
+      <w:proofErr w:type="spellEnd"/>
       <w:r>
         <w:rPr>
           <w:lang w:val="el-GR"/>
@@ -4663,7 +4973,21 @@
         <w:rPr>
           <w:lang w:val="el-GR"/>
         </w:rPr>
-        <w:t>Συγκεκριμένα, έχει σχεδιαστεί και υλοποιηθεί υποδομή μεγάλων δεδομένων όπου υπάρχει ένα συγκρότημα εξυπηρετητών που παρέχουν μια διεπαφή προγραμματισμού εφαρμογών (</w:t>
+        <w:t xml:space="preserve">Συγκεκριμένα, έχει σχεδιαστεί και υλοποιηθεί υποδομή μεγάλων δεδομένων όπου υπάρχει ένα συγκρότημα εξυπηρετητών που παρέχουν μια </w:t>
+      </w:r>
+      <w:proofErr w:type="spellStart"/>
+      <w:r>
+        <w:rPr>
+          <w:lang w:val="el-GR"/>
+        </w:rPr>
+        <w:t>διεπαφή</w:t>
+      </w:r>
+      <w:proofErr w:type="spellEnd"/>
+      <w:r>
+        <w:rPr>
+          <w:lang w:val="el-GR"/>
+        </w:rPr>
+        <w:t xml:space="preserve"> προγραμματισμού εφαρμογών (</w:t>
       </w:r>
       <w:r>
         <w:t>Web</w:t>
@@ -4704,18 +5028,22 @@
         </w:rPr>
         <w:t xml:space="preserve"> βάση δεδομένων (</w:t>
       </w:r>
+      <w:proofErr w:type="spellStart"/>
       <w:r>
         <w:t>Couchbase</w:t>
       </w:r>
+      <w:proofErr w:type="spellEnd"/>
       <w:r>
         <w:rPr>
           <w:lang w:val="el-GR"/>
         </w:rPr>
         <w:t>) και ένα κατανεμημένο σύστημα διαχείρισης αρχείων (</w:t>
       </w:r>
+      <w:proofErr w:type="spellStart"/>
       <w:r>
         <w:t>GlusterFS</w:t>
       </w:r>
+      <w:proofErr w:type="spellEnd"/>
       <w:r>
         <w:rPr>
           <w:lang w:val="el-GR"/>
@@ -4840,7 +5168,21 @@
         <w:rPr>
           <w:lang w:val="el-GR"/>
         </w:rPr>
-        <w:t xml:space="preserve"> χρησιμοποιείται κατά την πρώτη φάση γεωτοποθέτησης και αφορά την συλλογή </w:t>
+        <w:t xml:space="preserve"> χρησιμοποιείται κατά την πρώτη φάση </w:t>
+      </w:r>
+      <w:proofErr w:type="spellStart"/>
+      <w:r>
+        <w:rPr>
+          <w:lang w:val="el-GR"/>
+        </w:rPr>
+        <w:t>γεωτοποθέτησης</w:t>
+      </w:r>
+      <w:proofErr w:type="spellEnd"/>
+      <w:r>
+        <w:rPr>
+          <w:lang w:val="el-GR"/>
+        </w:rPr>
+        <w:t xml:space="preserve"> και αφορά την συλλογή </w:t>
       </w:r>
       <w:r>
         <w:t>RSS</w:t>
@@ -4907,7 +5249,35 @@
         <w:rPr>
           <w:lang w:val="el-GR"/>
         </w:rPr>
-        <w:t xml:space="preserve"> είναι η κύρια εφαρμογή και προσφέρει γεωπλοήγηση και γεωτοποθέτηση στους χρήστες σε πραγματικό χρόνο εντός των κτιρίων που είναι ήδη χαρτογραφημένα στο σύστημα.</w:t>
+        <w:t xml:space="preserve"> είναι η κύρια εφαρμογή και προσφέρει </w:t>
+      </w:r>
+      <w:proofErr w:type="spellStart"/>
+      <w:r>
+        <w:rPr>
+          <w:lang w:val="el-GR"/>
+        </w:rPr>
+        <w:t>γεωπλοήγηση</w:t>
+      </w:r>
+      <w:proofErr w:type="spellEnd"/>
+      <w:r>
+        <w:rPr>
+          <w:lang w:val="el-GR"/>
+        </w:rPr>
+        <w:t xml:space="preserve"> και </w:t>
+      </w:r>
+      <w:proofErr w:type="spellStart"/>
+      <w:r>
+        <w:rPr>
+          <w:lang w:val="el-GR"/>
+        </w:rPr>
+        <w:t>γεωτοποθέτηση</w:t>
+      </w:r>
+      <w:proofErr w:type="spellEnd"/>
+      <w:r>
+        <w:rPr>
+          <w:lang w:val="el-GR"/>
+        </w:rPr>
+        <w:t xml:space="preserve"> στους χρήστες σε πραγματικό χρόνο εντός των κτιρίων που είναι ήδη χαρτογραφημένα στο σύστημα.</w:t>
       </w:r>
     </w:p>
     <w:p>
@@ -4973,7 +5343,21 @@
         <w:rPr>
           <w:lang w:val="el-GR"/>
         </w:rPr>
-        <w:t xml:space="preserve">, η οποία παρέχει την δυνατότητα σε κάποιον να δοκιμάσει την διεπαφή προγραμματισμού που παρέχει το </w:t>
+        <w:t xml:space="preserve">, η οποία παρέχει την δυνατότητα σε κάποιον να δοκιμάσει την </w:t>
+      </w:r>
+      <w:proofErr w:type="spellStart"/>
+      <w:r>
+        <w:rPr>
+          <w:lang w:val="el-GR"/>
+        </w:rPr>
+        <w:t>διεπαφή</w:t>
+      </w:r>
+      <w:proofErr w:type="spellEnd"/>
+      <w:r>
+        <w:rPr>
+          <w:lang w:val="el-GR"/>
+        </w:rPr>
+        <w:t xml:space="preserve"> προγραμματισμού που παρέχει το </w:t>
       </w:r>
       <w:r>
         <w:t>AnyPlace</w:t>
@@ -5102,7 +5486,21 @@
         <w:rPr>
           <w:lang w:val="el-GR"/>
         </w:rPr>
-        <w:t>για το διαδίκτυο αφού μέσω της κάποιος μπορεί να προσπελάσει όλα τα χαρτογραφημένα κτίρια, να αναζητήσει αντικείμενα και αίθουσες όπως επίσης και να πλοηγηθεί ανάμεσα στα διάφορα σημεία ενδιαφέροντος.</w:t>
+        <w:t xml:space="preserve">για το διαδίκτυο αφού μέσω της κάποιος μπορεί να προσπελάσει όλα τα χαρτογραφημένα κτίρια, να αναζητήσει αντικείμενα και αίθουσες όπως επίσης και να </w:t>
+      </w:r>
+      <w:proofErr w:type="spellStart"/>
+      <w:r>
+        <w:rPr>
+          <w:lang w:val="el-GR"/>
+        </w:rPr>
+        <w:t>πλοηγηθεί</w:t>
+      </w:r>
+      <w:proofErr w:type="spellEnd"/>
+      <w:r>
+        <w:rPr>
+          <w:lang w:val="el-GR"/>
+        </w:rPr>
+        <w:t xml:space="preserve"> ανάμεσα στα διάφορα σημεία ενδιαφέροντος.</w:t>
       </w:r>
       <w:r>
         <w:rPr>
@@ -5174,7 +5572,35 @@
         <w:rPr>
           <w:lang w:val="el-GR"/>
         </w:rPr>
-        <w:t>Πρότεινα, σχεδίασα και υλοποίησα μια ολοκληρωμένη αρχιτεκτονική για σύστημα γεωτοποθέτησης και γεωπλοήγησης σε εσωτερικούς χώρους με τεχνικές υποστήριξης για διαχείριση μεγάλων δεδομένων.</w:t>
+        <w:t xml:space="preserve">Πρότεινα, σχεδίασα και υλοποίησα μια ολοκληρωμένη αρχιτεκτονική για σύστημα </w:t>
+      </w:r>
+      <w:proofErr w:type="spellStart"/>
+      <w:r>
+        <w:rPr>
+          <w:lang w:val="el-GR"/>
+        </w:rPr>
+        <w:t>γεωτοποθέτησης</w:t>
+      </w:r>
+      <w:proofErr w:type="spellEnd"/>
+      <w:r>
+        <w:rPr>
+          <w:lang w:val="el-GR"/>
+        </w:rPr>
+        <w:t xml:space="preserve"> και </w:t>
+      </w:r>
+      <w:proofErr w:type="spellStart"/>
+      <w:r>
+        <w:rPr>
+          <w:lang w:val="el-GR"/>
+        </w:rPr>
+        <w:t>γεωπλοήγησης</w:t>
+      </w:r>
+      <w:proofErr w:type="spellEnd"/>
+      <w:r>
+        <w:rPr>
+          <w:lang w:val="el-GR"/>
+        </w:rPr>
+        <w:t xml:space="preserve"> σε εσωτερικούς χώρους με τεχνικές υποστήριξης για διαχείριση μεγάλων δεδομένων.</w:t>
       </w:r>
       <w:r>
         <w:rPr>
@@ -5194,11 +5620,33 @@
           <w:lang w:val="el-GR"/>
         </w:rPr>
       </w:pPr>
-      <w:r>
-        <w:rPr>
-          <w:lang w:val="el-GR"/>
-        </w:rPr>
-        <w:t xml:space="preserve">Μοντελοποίησα το πρόβλημα της δημιουργίας ραδιοχάρτη αποτυπωμάτων από ενδείξεις ασυρμάτων σημείων πρόσβασης σε μεγάλα δεδομένα και πρότεινα την τεχνική </w:t>
+      <w:proofErr w:type="spellStart"/>
+      <w:r>
+        <w:rPr>
+          <w:lang w:val="el-GR"/>
+        </w:rPr>
+        <w:t>Μοντελοποίησα</w:t>
+      </w:r>
+      <w:proofErr w:type="spellEnd"/>
+      <w:r>
+        <w:rPr>
+          <w:lang w:val="el-GR"/>
+        </w:rPr>
+        <w:t xml:space="preserve"> το πρόβλημα της δημιουργίας </w:t>
+      </w:r>
+      <w:proofErr w:type="spellStart"/>
+      <w:r>
+        <w:rPr>
+          <w:lang w:val="el-GR"/>
+        </w:rPr>
+        <w:t>ραδιοχάρτη</w:t>
+      </w:r>
+      <w:proofErr w:type="spellEnd"/>
+      <w:r>
+        <w:rPr>
+          <w:lang w:val="el-GR"/>
+        </w:rPr>
+        <w:t xml:space="preserve"> αποτυπωμάτων από ενδείξεις ασυρμάτων σημείων πρόσβασης σε μεγάλα δεδομένα και πρότεινα την τεχνική </w:t>
       </w:r>
       <w:r>
         <w:rPr>
@@ -8232,7 +8680,21 @@
         <w:rPr>
           <w:lang w:val="el-GR"/>
         </w:rPr>
-        <w:t>Στη συνέχεια, στο κεφάλαιο 7 θα γίνει μια πειραματική αξιολόγηση του συστήματος, σχετικά όμως μόνο με την τεχνική διαχείρισης των αποτυπωμάτων και την δημιουργία ραδιοχάρτη για μεγάλα δεδομένα.</w:t>
+        <w:t xml:space="preserve">Στη συνέχεια, στο κεφάλαιο 7 θα γίνει μια πειραματική αξιολόγηση του συστήματος, σχετικά όμως μόνο με την τεχνική διαχείρισης των αποτυπωμάτων και την δημιουργία </w:t>
+      </w:r>
+      <w:proofErr w:type="spellStart"/>
+      <w:r>
+        <w:rPr>
+          <w:lang w:val="el-GR"/>
+        </w:rPr>
+        <w:t>ραδιοχάρτη</w:t>
+      </w:r>
+      <w:proofErr w:type="spellEnd"/>
+      <w:r>
+        <w:rPr>
+          <w:lang w:val="el-GR"/>
+        </w:rPr>
+        <w:t xml:space="preserve"> για μεγάλα δεδομένα.</w:t>
       </w:r>
       <w:r>
         <w:rPr>
@@ -8984,9 +9446,11 @@
               <w:tab/>
               <w:t xml:space="preserve">Set </w:t>
             </w:r>
+            <w:proofErr w:type="spellStart"/>
             <w:r>
               <w:t>ValidMACs</w:t>
             </w:r>
+            <w:proofErr w:type="spellEnd"/>
             <w:r>
               <w:t>;</w:t>
             </w:r>
@@ -9065,7 +9529,14 @@
             </w:r>
             <w:r>
               <w:tab/>
-              <w:t xml:space="preserve">ValidMACs.put(MAC); </w:t>
+            </w:r>
+            <w:proofErr w:type="spellStart"/>
+            <w:r>
+              <w:t>ValidMACs.put</w:t>
+            </w:r>
+            <w:proofErr w:type="spellEnd"/>
+            <w:r>
+              <w:t xml:space="preserve">(MAC); </w:t>
             </w:r>
           </w:p>
           <w:p>
@@ -9109,7 +9580,15 @@
               <w:t>if</w:t>
             </w:r>
             <w:r>
-              <w:t>(!ValidMACs.contains(v.MAC)):</w:t>
+              <w:t>(!</w:t>
+            </w:r>
+            <w:proofErr w:type="spellStart"/>
+            <w:r>
+              <w:t>ValidMACs.contains</w:t>
+            </w:r>
+            <w:proofErr w:type="spellEnd"/>
+            <w:r>
+              <w:t>(v.MAC)):</w:t>
             </w:r>
           </w:p>
           <w:p>
@@ -9140,26 +9619,66 @@
             </w:pPr>
             <w:r>
               <w:tab/>
-              <w:t>key = getKey(</w:t>
-            </w:r>
+              <w:t xml:space="preserve">key = </w:t>
+            </w:r>
+            <w:proofErr w:type="spellStart"/>
+            <w:r>
+              <w:t>getKey</w:t>
+            </w:r>
+            <w:proofErr w:type="spellEnd"/>
+            <w:r>
+              <w:t>(</w:t>
+            </w:r>
+            <w:proofErr w:type="spellStart"/>
             <w:r>
               <w:rPr>
                 <w:i/>
               </w:rPr>
-              <w:t xml:space="preserve">v.X, v.Y, </w:t>
-            </w:r>
+              <w:t>v.X</w:t>
+            </w:r>
+            <w:proofErr w:type="spellEnd"/>
+            <w:r>
+              <w:rPr>
+                <w:i/>
+              </w:rPr>
+              <w:t xml:space="preserve">, </w:t>
+            </w:r>
+            <w:proofErr w:type="spellStart"/>
+            <w:r>
+              <w:rPr>
+                <w:i/>
+              </w:rPr>
+              <w:t>v.Y</w:t>
+            </w:r>
+            <w:proofErr w:type="spellEnd"/>
+            <w:r>
+              <w:rPr>
+                <w:i/>
+              </w:rPr>
+              <w:t xml:space="preserve">, </w:t>
+            </w:r>
+            <w:proofErr w:type="spellStart"/>
             <w:r>
               <w:rPr>
                 <w:i/>
               </w:rPr>
               <w:t>v.H</w:t>
             </w:r>
+            <w:proofErr w:type="spellEnd"/>
             <w:r>
               <w:rPr>
                 <w:i/>
               </w:rPr>
-              <w:t>, v.T</w:t>
-            </w:r>
+              <w:t xml:space="preserve">, </w:t>
+            </w:r>
+            <w:proofErr w:type="spellStart"/>
+            <w:r>
+              <w:rPr>
+                <w:i/>
+              </w:rPr>
+              <w:t>v.T</w:t>
+            </w:r>
+            <w:proofErr w:type="spellEnd"/>
             <w:r>
               <w:t>);</w:t>
             </w:r>
@@ -9176,9 +9695,11 @@
             <w:r>
               <w:t xml:space="preserve">&lt;v.MAC, </w:t>
             </w:r>
+            <w:proofErr w:type="spellStart"/>
             <w:r>
               <w:t>v.DB</w:t>
             </w:r>
+            <w:proofErr w:type="spellEnd"/>
             <w:r>
               <w:t xml:space="preserve">&gt; </w:t>
             </w:r>
@@ -9207,21 +9728,50 @@
               <w:tab/>
               <w:t xml:space="preserve">key = </w:t>
             </w:r>
-            <w:r>
-              <w:t>getKey(</w:t>
-            </w:r>
+            <w:proofErr w:type="spellStart"/>
+            <w:r>
+              <w:t>getKey</w:t>
+            </w:r>
+            <w:proofErr w:type="spellEnd"/>
+            <w:r>
+              <w:t>(</w:t>
+            </w:r>
+            <w:proofErr w:type="spellStart"/>
             <w:r>
               <w:rPr>
                 <w:i/>
               </w:rPr>
-              <w:t xml:space="preserve">v.X, v.Y, </w:t>
-            </w:r>
+              <w:t>v.X</w:t>
+            </w:r>
+            <w:proofErr w:type="spellEnd"/>
+            <w:r>
+              <w:rPr>
+                <w:i/>
+              </w:rPr>
+              <w:t xml:space="preserve">, </w:t>
+            </w:r>
+            <w:proofErr w:type="spellStart"/>
+            <w:r>
+              <w:rPr>
+                <w:i/>
+              </w:rPr>
+              <w:t>v.Y</w:t>
+            </w:r>
+            <w:proofErr w:type="spellEnd"/>
+            <w:r>
+              <w:rPr>
+                <w:i/>
+              </w:rPr>
+              <w:t xml:space="preserve">, </w:t>
+            </w:r>
+            <w:proofErr w:type="spellStart"/>
             <w:r>
               <w:rPr>
                 <w:i/>
               </w:rPr>
               <w:t>v.H</w:t>
             </w:r>
+            <w:proofErr w:type="spellEnd"/>
             <w:r>
               <w:rPr>
                 <w:i/>
@@ -9242,8 +9792,13 @@
               <w:t>Emit(</w:t>
             </w:r>
             <w:r>
-              <w:t>key, v.T</w:t>
-            </w:r>
+              <w:t xml:space="preserve">key, </w:t>
+            </w:r>
+            <w:proofErr w:type="spellStart"/>
+            <w:r>
+              <w:t>v.T</w:t>
+            </w:r>
+            <w:proofErr w:type="spellEnd"/>
             <w:r>
               <w:t>);</w:t>
             </w:r>
@@ -9284,12 +9839,21 @@
               </w:rPr>
               <w:t xml:space="preserve">------------------------------  Class </w:t>
             </w:r>
+            <w:proofErr w:type="spellStart"/>
             <w:r>
               <w:rPr>
                 <w:b/>
                 <w:smallCaps/>
               </w:rPr>
-              <w:t>Partitioner  -----------------------</w:t>
+              <w:t>Partitioner</w:t>
+            </w:r>
+            <w:proofErr w:type="spellEnd"/>
+            <w:r>
+              <w:rPr>
+                <w:b/>
+                <w:smallCaps/>
+              </w:rPr>
+              <w:t xml:space="preserve">  -----------------------</w:t>
             </w:r>
           </w:p>
           <w:p>
@@ -9306,6 +9870,7 @@
               </w:rPr>
               <w:t xml:space="preserve">Function </w:t>
             </w:r>
+            <w:proofErr w:type="spellStart"/>
             <w:r>
               <w:rPr>
                 <w:b/>
@@ -9313,6 +9878,7 @@
               </w:rPr>
               <w:t>LPCustomPartitioner</w:t>
             </w:r>
+            <w:proofErr w:type="spellEnd"/>
             <w:r>
               <w:rPr>
                 <w:b/>
@@ -9337,12 +9903,14 @@
               </w:rPr>
               <w:t xml:space="preserve">, </w:t>
             </w:r>
+            <w:proofErr w:type="spellStart"/>
             <w:r>
               <w:rPr>
                 <w:b/>
               </w:rPr>
               <w:t>num_of_reducers</w:t>
             </w:r>
+            <w:proofErr w:type="spellEnd"/>
             <w:r>
               <w:rPr>
                 <w:b/>
@@ -9359,9 +9927,11 @@
               <w:tab/>
               <w:t xml:space="preserve">assign to Reducer# using only </w:t>
             </w:r>
+            <w:proofErr w:type="spellStart"/>
             <w:r>
               <w:t>k.X,k.Y,k.H</w:t>
             </w:r>
+            <w:proofErr w:type="spellEnd"/>
           </w:p>
           <w:p>
             <w:pPr>
@@ -9408,7 +9978,15 @@
               <w:tab/>
             </w:r>
             <w:r>
-              <w:t>Set ValidMACs;</w:t>
+              <w:t xml:space="preserve">Set </w:t>
+            </w:r>
+            <w:proofErr w:type="spellStart"/>
+            <w:r>
+              <w:t>ValidMACs</w:t>
+            </w:r>
+            <w:proofErr w:type="spellEnd"/>
+            <w:r>
+              <w:t>;</w:t>
             </w:r>
             <w:r>
               <w:t xml:space="preserve"> </w:t>
@@ -9422,17 +10000,43 @@
             <w:r>
               <w:tab/>
             </w:r>
+            <w:proofErr w:type="spellStart"/>
             <w:r>
               <w:t>TreeMap</w:t>
             </w:r>
+            <w:proofErr w:type="spellEnd"/>
             <w:r>
               <w:t>&lt;&gt;</w:t>
             </w:r>
             <w:r>
-              <w:t xml:space="preserve"> currentXYMacs;</w:t>
-            </w:r>
-            <w:r>
-              <w:t xml:space="preserve"> HashMap&lt;&gt; currentXYCounters;</w:t>
+              <w:t xml:space="preserve"> </w:t>
+            </w:r>
+            <w:proofErr w:type="spellStart"/>
+            <w:r>
+              <w:t>currentXYMacs</w:t>
+            </w:r>
+            <w:proofErr w:type="spellEnd"/>
+            <w:r>
+              <w:t>;</w:t>
+            </w:r>
+            <w:r>
+              <w:t xml:space="preserve"> </w:t>
+            </w:r>
+            <w:proofErr w:type="spellStart"/>
+            <w:r>
+              <w:t>HashMap</w:t>
+            </w:r>
+            <w:proofErr w:type="spellEnd"/>
+            <w:r>
+              <w:t xml:space="preserve">&lt;&gt; </w:t>
+            </w:r>
+            <w:proofErr w:type="spellStart"/>
+            <w:r>
+              <w:t>currentXYCounters</w:t>
+            </w:r>
+            <w:proofErr w:type="spellEnd"/>
+            <w:r>
+              <w:t>;</w:t>
             </w:r>
           </w:p>
           <w:p>
@@ -9443,9 +10047,19 @@
             <w:r>
               <w:tab/>
             </w:r>
-            <w:r>
-              <w:t>Var currentBatchSize</w:t>
-            </w:r>
+            <w:proofErr w:type="spellStart"/>
+            <w:r>
+              <w:t>Var</w:t>
+            </w:r>
+            <w:proofErr w:type="spellEnd"/>
+            <w:r>
+              <w:t xml:space="preserve"> </w:t>
+            </w:r>
+            <w:proofErr w:type="spellStart"/>
+            <w:r>
+              <w:t>currentBatchSize</w:t>
+            </w:r>
+            <w:proofErr w:type="spellEnd"/>
             <w:r>
               <w:t xml:space="preserve"> = </w:t>
             </w:r>
@@ -9455,9 +10069,11 @@
             <w:r>
               <w:t xml:space="preserve">; </w:t>
             </w:r>
+            <w:proofErr w:type="spellStart"/>
             <w:r>
               <w:t>consumedBatchSize</w:t>
             </w:r>
+            <w:proofErr w:type="spellEnd"/>
             <w:r>
               <w:t xml:space="preserve"> = </w:t>
             </w:r>
@@ -9542,7 +10158,14 @@
             </w:r>
             <w:r>
               <w:tab/>
-              <w:t>ValidMACs.put(MAC);</w:t>
+            </w:r>
+            <w:proofErr w:type="spellStart"/>
+            <w:r>
+              <w:t>ValidMACs.put</w:t>
+            </w:r>
+            <w:proofErr w:type="spellEnd"/>
+            <w:r>
+              <w:t>(MAC);</w:t>
             </w:r>
           </w:p>
           <w:p>
@@ -9594,7 +10217,15 @@
               <w:t>if</w:t>
             </w:r>
             <w:r>
-              <w:t>(k.T == -1</w:t>
+              <w:t>(</w:t>
+            </w:r>
+            <w:proofErr w:type="spellStart"/>
+            <w:r>
+              <w:t>k.T</w:t>
+            </w:r>
+            <w:proofErr w:type="spellEnd"/>
+            <w:r>
+              <w:t xml:space="preserve"> == -1</w:t>
             </w:r>
             <w:r>
               <w:t>):</w:t>
@@ -9627,8 +10258,21 @@
             <w:r>
               <w:tab/>
             </w:r>
-            <w:r>
-              <w:t>currentXYMacs.clear();currentXYCounters.clear();</w:t>
+            <w:proofErr w:type="spellStart"/>
+            <w:r>
+              <w:t>currentXYMacs.clear</w:t>
+            </w:r>
+            <w:proofErr w:type="spellEnd"/>
+            <w:r>
+              <w:t>();</w:t>
+            </w:r>
+            <w:proofErr w:type="spellStart"/>
+            <w:r>
+              <w:t>currentXYCounters.clear</w:t>
+            </w:r>
+            <w:proofErr w:type="spellEnd"/>
+            <w:r>
+              <w:t>();</w:t>
             </w:r>
           </w:p>
           <w:p>
@@ -9641,13 +10285,28 @@
             </w:r>
             <w:r>
               <w:tab/>
-              <w:t>currentBatchSize = Unique</w:t>
+            </w:r>
+            <w:proofErr w:type="spellStart"/>
+            <w:r>
+              <w:t>currentBatchSize</w:t>
+            </w:r>
+            <w:proofErr w:type="spellEnd"/>
+            <w:r>
+              <w:t xml:space="preserve"> = </w:t>
+            </w:r>
+            <w:proofErr w:type="spellStart"/>
+            <w:r>
+              <w:t>Unique</w:t>
             </w:r>
             <w:r>
               <w:t>Timestamp</w:t>
             </w:r>
             <w:r>
-              <w:t>sInList(v)</w:t>
+              <w:t>sInList</w:t>
+            </w:r>
+            <w:proofErr w:type="spellEnd"/>
+            <w:r>
+              <w:t>(v)</w:t>
             </w:r>
             <w:r>
               <w:t>;</w:t>
@@ -9663,8 +10322,12 @@
             </w:r>
             <w:r>
               <w:tab/>
+            </w:r>
+            <w:proofErr w:type="spellStart"/>
+            <w:r>
               <w:t>consumedBatchSize</w:t>
             </w:r>
+            <w:proofErr w:type="spellEnd"/>
             <w:r>
               <w:t xml:space="preserve"> </w:t>
             </w:r>
@@ -9714,7 +10377,15 @@
               <w:t>for each</w:t>
             </w:r>
             <w:r>
-              <w:t xml:space="preserve"> &lt;mac,db&gt; </w:t>
+              <w:t xml:space="preserve"> &lt;</w:t>
+            </w:r>
+            <w:proofErr w:type="spellStart"/>
+            <w:r>
+              <w:t>mac,db</w:t>
+            </w:r>
+            <w:proofErr w:type="spellEnd"/>
+            <w:r>
+              <w:t xml:space="preserve">&gt; </w:t>
             </w:r>
             <w:r>
               <w:rPr>
@@ -9763,7 +10434,22 @@
             </w:r>
             <w:r>
               <w:tab/>
-              <w:t>currentXYCounters[mac] += db;</w:t>
+            </w:r>
+            <w:proofErr w:type="spellStart"/>
+            <w:r>
+              <w:t>currentXYCounters</w:t>
+            </w:r>
+            <w:proofErr w:type="spellEnd"/>
+            <w:r>
+              <w:t xml:space="preserve">[mac] += </w:t>
+            </w:r>
+            <w:proofErr w:type="spellStart"/>
+            <w:r>
+              <w:t>db</w:t>
+            </w:r>
+            <w:proofErr w:type="spellEnd"/>
+            <w:r>
+              <w:t>;</w:t>
             </w:r>
           </w:p>
           <w:p>
@@ -9773,7 +10459,15 @@
             </w:pPr>
             <w:r>
               <w:tab/>
-              <w:t>++consumedBatchSize;</w:t>
+              <w:t>++</w:t>
+            </w:r>
+            <w:proofErr w:type="spellStart"/>
+            <w:r>
+              <w:t>consumedBatchSize</w:t>
+            </w:r>
+            <w:proofErr w:type="spellEnd"/>
+            <w:r>
+              <w:t>;</w:t>
             </w:r>
           </w:p>
           <w:p>
@@ -9791,7 +10485,23 @@
               <w:t>if</w:t>
             </w:r>
             <w:r>
-              <w:t>(consumedBatchSize == currentBatchSize):</w:t>
+              <w:t>(</w:t>
+            </w:r>
+            <w:proofErr w:type="spellStart"/>
+            <w:r>
+              <w:t>consumedBatchSize</w:t>
+            </w:r>
+            <w:proofErr w:type="spellEnd"/>
+            <w:r>
+              <w:t xml:space="preserve"> == </w:t>
+            </w:r>
+            <w:proofErr w:type="spellStart"/>
+            <w:r>
+              <w:t>currentBatchSize</w:t>
+            </w:r>
+            <w:proofErr w:type="spellEnd"/>
+            <w:r>
+              <w:t>):</w:t>
             </w:r>
           </w:p>
           <w:p>
@@ -9830,7 +10540,15 @@
               <w:t>in</w:t>
             </w:r>
             <w:r>
-              <w:t xml:space="preserve"> ValidMACs:</w:t>
+              <w:t xml:space="preserve"> </w:t>
+            </w:r>
+            <w:proofErr w:type="spellStart"/>
+            <w:r>
+              <w:t>ValidMACs</w:t>
+            </w:r>
+            <w:proofErr w:type="spellEnd"/>
+            <w:r>
+              <w:t>:</w:t>
             </w:r>
           </w:p>
           <w:p>
@@ -9867,7 +10585,7 @@
       <w:pPr>
         <w:pStyle w:val="ADEText"/>
         <w:rPr>
-          <w:lang w:val="el-GR"/>
+          <w:lang w:val="en-GB"/>
         </w:rPr>
       </w:pPr>
     </w:p>
@@ -9908,30 +10626,64 @@
       <w:r>
         <w:t xml:space="preserve">Εικόνα </w:t>
       </w:r>
-      <w:fldSimple w:instr=" STYLEREF 1 \s ">
-        <w:r>
-          <w:rPr>
-            <w:noProof/>
-          </w:rPr>
-          <w:t>7</w:t>
-        </w:r>
-      </w:fldSimple>
+      <w:r>
+        <w:fldChar w:fldCharType="begin"/>
+      </w:r>
+      <w:r>
+        <w:instrText xml:space="preserve"> STYLEREF 1 \s </w:instrText>
+      </w:r>
+      <w:r>
+        <w:fldChar w:fldCharType="separate"/>
+      </w:r>
+      <w:r>
+        <w:rPr>
+          <w:noProof/>
+        </w:rPr>
+        <w:t>7</w:t>
+      </w:r>
+      <w:r>
+        <w:rPr>
+          <w:noProof/>
+        </w:rPr>
+        <w:fldChar w:fldCharType="end"/>
+      </w:r>
       <w:r>
         <w:t>.</w:t>
       </w:r>
-      <w:fldSimple w:instr=" SEQ Εικόνα \* ARABIC \s 1 ">
-        <w:r>
-          <w:rPr>
-            <w:noProof/>
-          </w:rPr>
-          <w:t>5</w:t>
-        </w:r>
-      </w:fldSimple>
+      <w:r>
+        <w:fldChar w:fldCharType="begin"/>
+      </w:r>
+      <w:r>
+        <w:instrText xml:space="preserve"> SEQ Εικόνα \* ARABIC \s 1 </w:instrText>
+      </w:r>
+      <w:r>
+        <w:fldChar w:fldCharType="separate"/>
+      </w:r>
+      <w:r>
+        <w:rPr>
+          <w:noProof/>
+        </w:rPr>
+        <w:t>5</w:t>
+      </w:r>
+      <w:r>
+        <w:rPr>
+          <w:noProof/>
+        </w:rPr>
+        <w:fldChar w:fldCharType="end"/>
+      </w:r>
       <w:r>
         <w:t xml:space="preserve"> : </w:t>
       </w:r>
       <w:r>
-        <w:t>Έγκυρα σημεία πρόσβασης (αριστερός άξονας) και Μέγεθος ραδιοχάρτη (δεξιό</w:t>
+        <w:t xml:space="preserve">Έγκυρα σημεία πρόσβασης (αριστερός άξονας) και Μέγεθος </w:t>
+      </w:r>
+      <w:proofErr w:type="spellStart"/>
+      <w:r>
+        <w:t>ραδιοχάρτη</w:t>
+      </w:r>
+      <w:proofErr w:type="spellEnd"/>
+      <w:r>
+        <w:t xml:space="preserve"> (δεξιό</w:t>
       </w:r>
       <w:r>
         <w:t>ς άξονας) με τη χρήση φίλτρου 'Τυπική απόκλιση ενδείξεων ισχύς</w:t>
@@ -9984,25 +10736,51 @@
       <w:r>
         <w:t xml:space="preserve">Εικόνα </w:t>
       </w:r>
-      <w:fldSimple w:instr=" STYLEREF 1 \s ">
-        <w:r>
-          <w:rPr>
-            <w:noProof/>
-          </w:rPr>
-          <w:t>7</w:t>
-        </w:r>
-      </w:fldSimple>
+      <w:r>
+        <w:fldChar w:fldCharType="begin"/>
+      </w:r>
+      <w:r>
+        <w:instrText xml:space="preserve"> STYLEREF 1 \s </w:instrText>
+      </w:r>
+      <w:r>
+        <w:fldChar w:fldCharType="separate"/>
+      </w:r>
+      <w:r>
+        <w:rPr>
+          <w:noProof/>
+        </w:rPr>
+        <w:t>7</w:t>
+      </w:r>
+      <w:r>
+        <w:rPr>
+          <w:noProof/>
+        </w:rPr>
+        <w:fldChar w:fldCharType="end"/>
+      </w:r>
       <w:r>
         <w:t>.</w:t>
       </w:r>
-      <w:fldSimple w:instr=" SEQ Εικόνα \* ARABIC \s 1 ">
-        <w:r>
-          <w:rPr>
-            <w:noProof/>
-          </w:rPr>
-          <w:t>6</w:t>
-        </w:r>
-      </w:fldSimple>
+      <w:r>
+        <w:fldChar w:fldCharType="begin"/>
+      </w:r>
+      <w:r>
+        <w:instrText xml:space="preserve"> SEQ Εικόνα \* ARABIC \s 1 </w:instrText>
+      </w:r>
+      <w:r>
+        <w:fldChar w:fldCharType="separate"/>
+      </w:r>
+      <w:r>
+        <w:rPr>
+          <w:noProof/>
+        </w:rPr>
+        <w:t>6</w:t>
+      </w:r>
+      <w:r>
+        <w:rPr>
+          <w:noProof/>
+        </w:rPr>
+        <w:fldChar w:fldCharType="end"/>
+      </w:r>
       <w:r>
         <w:t xml:space="preserve"> : </w:t>
       </w:r>
@@ -10059,25 +10837,51 @@
       <w:r>
         <w:t xml:space="preserve">Εικόνα </w:t>
       </w:r>
-      <w:fldSimple w:instr=" STYLEREF 1 \s ">
-        <w:r>
-          <w:rPr>
-            <w:noProof/>
-          </w:rPr>
-          <w:t>7</w:t>
-        </w:r>
-      </w:fldSimple>
+      <w:r>
+        <w:fldChar w:fldCharType="begin"/>
+      </w:r>
+      <w:r>
+        <w:instrText xml:space="preserve"> STYLEREF 1 \s </w:instrText>
+      </w:r>
+      <w:r>
+        <w:fldChar w:fldCharType="separate"/>
+      </w:r>
+      <w:r>
+        <w:rPr>
+          <w:noProof/>
+        </w:rPr>
+        <w:t>7</w:t>
+      </w:r>
+      <w:r>
+        <w:rPr>
+          <w:noProof/>
+        </w:rPr>
+        <w:fldChar w:fldCharType="end"/>
+      </w:r>
       <w:r>
         <w:t>.</w:t>
       </w:r>
-      <w:fldSimple w:instr=" SEQ Εικόνα \* ARABIC \s 1 ">
-        <w:r>
-          <w:rPr>
-            <w:noProof/>
-          </w:rPr>
-          <w:t>7</w:t>
-        </w:r>
-      </w:fldSimple>
+      <w:r>
+        <w:fldChar w:fldCharType="begin"/>
+      </w:r>
+      <w:r>
+        <w:instrText xml:space="preserve"> SEQ Εικόνα \* ARABIC \s 1 </w:instrText>
+      </w:r>
+      <w:r>
+        <w:fldChar w:fldCharType="separate"/>
+      </w:r>
+      <w:r>
+        <w:rPr>
+          <w:noProof/>
+        </w:rPr>
+        <w:t>7</w:t>
+      </w:r>
+      <w:r>
+        <w:rPr>
+          <w:noProof/>
+        </w:rPr>
+        <w:fldChar w:fldCharType="end"/>
+      </w:r>
       <w:r>
         <w:t xml:space="preserve"> : Σύνοψη όλων των φίλτρων σχετικά με έγκυρα </w:t>
       </w:r>
@@ -10124,8 +10928,6 @@
       <w:pPr>
         <w:pStyle w:val="Heading1"/>
       </w:pPr>
-      <w:bookmarkStart w:id="10" w:name="_GoBack"/>
-      <w:bookmarkEnd w:id="10"/>
       <w:r>
         <w:lastRenderedPageBreak/>
         <w:t>Introduction</w:t>
@@ -10150,12 +10952,17 @@
           <w:rFonts w:ascii="Arial" w:hAnsi="Arial" w:cs="Arial"/>
         </w:rPr>
       </w:pPr>
-      <w:bookmarkStart w:id="11" w:name="_Toc428701364"/>
+      <w:bookmarkStart w:id="10" w:name="_Toc428701364"/>
+      <w:proofErr w:type="spellStart"/>
       <w:r>
         <w:lastRenderedPageBreak/>
-        <w:t>Βιβλιογραφία</w:t>
-      </w:r>
-      <w:bookmarkEnd w:id="11"/>
+        <w:t>Βι</w:t>
+      </w:r>
+      <w:proofErr w:type="spellEnd"/>
+      <w:r>
+        <w:t>βλιογραφία</w:t>
+      </w:r>
+      <w:bookmarkEnd w:id="10"/>
     </w:p>
     <w:p>
       <w:pPr>
@@ -11585,7 +12392,7 @@
       <w:rPr>
         <w:noProof/>
       </w:rPr>
-      <w:t>13</w:t>
+      <w:t>8</w:t>
     </w:r>
     <w:r>
       <w:rPr>
@@ -11857,7 +12664,7 @@
   <w:abstractNum w:abstractNumId="2" w15:restartNumberingAfterBreak="0">
     <w:nsid w:val="0FC1162B"/>
     <w:multiLevelType w:val="multilevel"/>
-    <w:tmpl w:val="39AE2C38"/>
+    <w:tmpl w:val="39B2BE48"/>
     <w:lvl w:ilvl="0">
       <w:start w:val="1"/>
       <w:numFmt w:val="decimal"/>
@@ -11869,7 +12676,7 @@
         <w:ind w:left="0" w:firstLine="0"/>
       </w:pPr>
       <w:rPr>
-        <w:rFonts w:ascii="Times New Roman" w:hAnsi="Times New Roman" w:cs="Times New Roman" w:hint="default"/>
+        <w:rFonts w:ascii="LM Roman 12" w:hAnsi="LM Roman 12" w:cs="Times New Roman" w:hint="default"/>
         <w:b/>
         <w:i w:val="0"/>
         <w:sz w:val="32"/>
@@ -14315,7 +15122,7 @@
     <w:autoRedefine/>
     <w:uiPriority w:val="9"/>
     <w:qFormat/>
-    <w:rsid w:val="003357F4"/>
+    <w:rsid w:val="00FD344F"/>
     <w:pPr>
       <w:keepNext/>
       <w:pageBreakBefore/>
@@ -14327,6 +15134,7 @@
       <w:outlineLvl w:val="0"/>
     </w:pPr>
     <w:rPr>
+      <w:rFonts w:ascii="LM Roman 12" w:hAnsi="LM Roman 12"/>
       <w:b/>
       <w:bCs/>
       <w:kern w:val="32"/>
@@ -14586,9 +15394,9 @@
     <w:name w:val="Heading 1 Char"/>
     <w:link w:val="Heading1"/>
     <w:uiPriority w:val="9"/>
-    <w:rsid w:val="003357F4"/>
+    <w:rsid w:val="00FD344F"/>
     <w:rPr>
-      <w:rFonts w:eastAsia="Times New Roman"/>
+      <w:rFonts w:ascii="LM Roman 12" w:eastAsia="Times New Roman" w:hAnsi="LM Roman 12"/>
       <w:b/>
       <w:bCs/>
       <w:kern w:val="32"/>
@@ -15757,8 +16565,8 @@
         </c:dLbls>
         <c:marker val="1"/>
         <c:smooth val="0"/>
-        <c:axId val="523317920"/>
-        <c:axId val="523318704"/>
+        <c:axId val="533281104"/>
+        <c:axId val="533283848"/>
       </c:lineChart>
       <c:lineChart>
         <c:grouping val="standard"/>
@@ -15901,11 +16709,11 @@
         </c:dLbls>
         <c:marker val="1"/>
         <c:smooth val="0"/>
-        <c:axId val="445010008"/>
-        <c:axId val="445013536"/>
+        <c:axId val="533281888"/>
+        <c:axId val="533284240"/>
       </c:lineChart>
       <c:catAx>
-        <c:axId val="523317920"/>
+        <c:axId val="533281104"/>
         <c:scaling>
           <c:orientation val="minMax"/>
         </c:scaling>
@@ -16003,7 +16811,7 @@
             <a:endParaRPr lang="el-GR"/>
           </a:p>
         </c:txPr>
-        <c:crossAx val="523318704"/>
+        <c:crossAx val="533283848"/>
         <c:crosses val="autoZero"/>
         <c:auto val="1"/>
         <c:lblAlgn val="ctr"/>
@@ -16011,7 +16819,7 @@
         <c:noMultiLvlLbl val="0"/>
       </c:catAx>
       <c:valAx>
-        <c:axId val="523318704"/>
+        <c:axId val="533283848"/>
         <c:scaling>
           <c:orientation val="minMax"/>
         </c:scaling>
@@ -16103,12 +16911,12 @@
             <a:endParaRPr lang="el-GR"/>
           </a:p>
         </c:txPr>
-        <c:crossAx val="523317920"/>
+        <c:crossAx val="533281104"/>
         <c:crosses val="autoZero"/>
         <c:crossBetween val="between"/>
       </c:valAx>
       <c:valAx>
-        <c:axId val="445013536"/>
+        <c:axId val="533284240"/>
         <c:scaling>
           <c:orientation val="minMax"/>
         </c:scaling>
@@ -16200,12 +17008,12 @@
             <a:endParaRPr lang="el-GR"/>
           </a:p>
         </c:txPr>
-        <c:crossAx val="445010008"/>
+        <c:crossAx val="533281888"/>
         <c:crosses val="max"/>
         <c:crossBetween val="between"/>
       </c:valAx>
       <c:catAx>
-        <c:axId val="445010008"/>
+        <c:axId val="533281888"/>
         <c:scaling>
           <c:orientation val="minMax"/>
         </c:scaling>
@@ -16214,7 +17022,7 @@
         <c:majorTickMark val="out"/>
         <c:minorTickMark val="none"/>
         <c:tickLblPos val="nextTo"/>
-        <c:crossAx val="445013536"/>
+        <c:crossAx val="533284240"/>
         <c:crosses val="autoZero"/>
         <c:auto val="1"/>
         <c:lblAlgn val="ctr"/>
@@ -16547,11 +17355,11 @@
         </c:dLbls>
         <c:marker val="1"/>
         <c:smooth val="0"/>
-        <c:axId val="445010400"/>
-        <c:axId val="445011576"/>
+        <c:axId val="533282672"/>
+        <c:axId val="533283064"/>
       </c:lineChart>
       <c:catAx>
-        <c:axId val="445010400"/>
+        <c:axId val="533282672"/>
         <c:scaling>
           <c:orientation val="minMax"/>
         </c:scaling>
@@ -16654,7 +17462,7 @@
             <a:endParaRPr lang="el-GR"/>
           </a:p>
         </c:txPr>
-        <c:crossAx val="445011576"/>
+        <c:crossAx val="533283064"/>
         <c:crosses val="autoZero"/>
         <c:auto val="1"/>
         <c:lblAlgn val="ctr"/>
@@ -16662,7 +17470,7 @@
         <c:noMultiLvlLbl val="0"/>
       </c:catAx>
       <c:valAx>
-        <c:axId val="445011576"/>
+        <c:axId val="533283064"/>
         <c:scaling>
           <c:orientation val="minMax"/>
         </c:scaling>
@@ -16759,7 +17567,7 @@
             <a:endParaRPr lang="el-GR"/>
           </a:p>
         </c:txPr>
-        <c:crossAx val="445010400"/>
+        <c:crossAx val="533282672"/>
         <c:crosses val="autoZero"/>
         <c:crossBetween val="between"/>
       </c:valAx>
@@ -17181,8 +17989,8 @@
         </c:dLbls>
         <c:marker val="1"/>
         <c:smooth val="0"/>
-        <c:axId val="445011968"/>
-        <c:axId val="445012360"/>
+        <c:axId val="381838000"/>
+        <c:axId val="381837216"/>
       </c:lineChart>
       <c:lineChart>
         <c:grouping val="standard"/>
@@ -17433,11 +18241,11 @@
         </c:dLbls>
         <c:marker val="1"/>
         <c:smooth val="0"/>
-        <c:axId val="527161776"/>
-        <c:axId val="445012752"/>
+        <c:axId val="381834864"/>
+        <c:axId val="381837608"/>
       </c:lineChart>
       <c:catAx>
-        <c:axId val="445011968"/>
+        <c:axId val="381838000"/>
         <c:scaling>
           <c:orientation val="minMax"/>
         </c:scaling>
@@ -17540,7 +18348,7 @@
             <a:endParaRPr lang="el-GR"/>
           </a:p>
         </c:txPr>
-        <c:crossAx val="445012360"/>
+        <c:crossAx val="381837216"/>
         <c:crosses val="autoZero"/>
         <c:auto val="1"/>
         <c:lblAlgn val="ctr"/>
@@ -17548,7 +18356,7 @@
         <c:noMultiLvlLbl val="0"/>
       </c:catAx>
       <c:valAx>
-        <c:axId val="445012360"/>
+        <c:axId val="381837216"/>
         <c:scaling>
           <c:orientation val="minMax"/>
         </c:scaling>
@@ -17654,12 +18462,12 @@
             <a:endParaRPr lang="el-GR"/>
           </a:p>
         </c:txPr>
-        <c:crossAx val="445011968"/>
+        <c:crossAx val="381838000"/>
         <c:crosses val="autoZero"/>
         <c:crossBetween val="between"/>
       </c:valAx>
       <c:valAx>
-        <c:axId val="445012752"/>
+        <c:axId val="381837608"/>
         <c:scaling>
           <c:logBase val="10"/>
           <c:orientation val="minMax"/>
@@ -17757,12 +18565,12 @@
             <a:endParaRPr lang="el-GR"/>
           </a:p>
         </c:txPr>
-        <c:crossAx val="527161776"/>
+        <c:crossAx val="381834864"/>
         <c:crosses val="max"/>
         <c:crossBetween val="between"/>
       </c:valAx>
       <c:catAx>
-        <c:axId val="527161776"/>
+        <c:axId val="381834864"/>
         <c:scaling>
           <c:orientation val="minMax"/>
         </c:scaling>
@@ -17772,7 +18580,7 @@
         <c:majorTickMark val="out"/>
         <c:minorTickMark val="none"/>
         <c:tickLblPos val="nextTo"/>
-        <c:crossAx val="445012752"/>
+        <c:crossAx val="381837608"/>
         <c:crosses val="autoZero"/>
         <c:auto val="1"/>
         <c:lblAlgn val="ctr"/>
@@ -20576,7 +21384,7 @@
 </file>
 
 <file path=customXml/itemProps1.xml><?xml version="1.0" encoding="utf-8"?>
-<ds:datastoreItem xmlns:ds="http://schemas.openxmlformats.org/officeDocument/2006/customXml" ds:itemID="{035C5928-65F7-4954-848F-C1C1468523B3}">
+<ds:datastoreItem xmlns:ds="http://schemas.openxmlformats.org/officeDocument/2006/customXml" ds:itemID="{90F97A27-9AED-40F1-A420-C314F40CD093}">
   <ds:schemaRefs>
     <ds:schemaRef ds:uri="http://schemas.openxmlformats.org/officeDocument/2006/bibliography"/>
   </ds:schemaRefs>

</xml_diff>